<commit_message>
Ajout de dossier conception fonctionnelle
</commit_message>
<xml_diff>
--- a/livrables/Cahier des charges OC PIZZA.docx
+++ b/livrables/Cahier des charges OC PIZZA.docx
@@ -684,7 +684,6 @@
           <w:szCs w:val="28"/>
         </w:rPr>
       </w:pPr>
-      <w:proofErr w:type="spellStart"/>
       <w:r>
         <w:rPr>
           <w:rFonts w:ascii="Roboto" w:eastAsia="Roboto" w:hAnsi="Roboto" w:cs="Roboto"/>
@@ -692,9 +691,8 @@
           <w:sz w:val="28"/>
           <w:szCs w:val="28"/>
         </w:rPr>
-        <w:t>Personas</w:t>
-      </w:r>
-      <w:proofErr w:type="spellEnd"/>
+        <w:t>Persona</w:t>
+      </w:r>
       <w:r>
         <w:rPr>
           <w:rFonts w:ascii="Roboto" w:eastAsia="Roboto" w:hAnsi="Roboto" w:cs="Roboto"/>
@@ -899,16 +897,7 @@
           <w:sz w:val="28"/>
           <w:szCs w:val="28"/>
         </w:rPr>
-        <w:t xml:space="preserve">Définition des </w:t>
-      </w:r>
-      <w:r>
-        <w:rPr>
-          <w:rFonts w:ascii="Roboto" w:eastAsia="Roboto" w:hAnsi="Roboto" w:cs="Roboto"/>
-          <w:color w:val="E36C0A" w:themeColor="accent6" w:themeShade="BF"/>
-          <w:sz w:val="28"/>
-          <w:szCs w:val="28"/>
-        </w:rPr>
-        <w:t>packages</w:t>
+        <w:t>Définition des packages</w:t>
       </w:r>
     </w:p>
     <w:p>
@@ -939,16 +928,7 @@
           <w:sz w:val="28"/>
           <w:szCs w:val="28"/>
         </w:rPr>
-        <w:t xml:space="preserve">Diagramme de </w:t>
-      </w:r>
-      <w:r>
-        <w:rPr>
-          <w:rFonts w:ascii="Roboto" w:eastAsia="Roboto" w:hAnsi="Roboto" w:cs="Roboto"/>
-          <w:color w:val="E36C0A" w:themeColor="accent6" w:themeShade="BF"/>
-          <w:sz w:val="28"/>
-          <w:szCs w:val="28"/>
-        </w:rPr>
-        <w:t>package</w:t>
+        <w:t>Diagramme de package</w:t>
       </w:r>
     </w:p>
     <w:p>
@@ -1022,16 +1002,7 @@
           <w:sz w:val="28"/>
           <w:szCs w:val="28"/>
         </w:rPr>
-        <w:t xml:space="preserve">Définition des </w:t>
-      </w:r>
-      <w:r>
-        <w:rPr>
-          <w:rFonts w:ascii="Roboto" w:eastAsia="Roboto" w:hAnsi="Roboto" w:cs="Roboto"/>
-          <w:color w:val="E36C0A" w:themeColor="accent6" w:themeShade="BF"/>
-          <w:sz w:val="28"/>
-          <w:szCs w:val="28"/>
-        </w:rPr>
-        <w:t>cas d'utilisations</w:t>
+        <w:t>Définition des cas d'utilisations</w:t>
       </w:r>
       <w:r>
         <w:rPr>
@@ -1071,7 +1042,7 @@
           <w:sz w:val="28"/>
           <w:szCs w:val="28"/>
         </w:rPr>
-        <w:t xml:space="preserve">Diagramme de </w:t>
+        <w:t>Diagramme de cas d'utilisations</w:t>
       </w:r>
       <w:r>
         <w:rPr>
@@ -1080,25 +1051,7 @@
           <w:sz w:val="28"/>
           <w:szCs w:val="28"/>
         </w:rPr>
-        <w:t>cas d'utilisations</w:t>
-      </w:r>
-      <w:r>
-        <w:rPr>
-          <w:rFonts w:ascii="Roboto" w:eastAsia="Roboto" w:hAnsi="Roboto" w:cs="Roboto"/>
-          <w:color w:val="E36C0A" w:themeColor="accent6" w:themeShade="BF"/>
-          <w:sz w:val="28"/>
-          <w:szCs w:val="28"/>
-        </w:rPr>
-        <w:t xml:space="preserve"> : </w:t>
-      </w:r>
-      <w:r>
-        <w:rPr>
-          <w:rFonts w:ascii="Roboto" w:eastAsia="Roboto" w:hAnsi="Roboto" w:cs="Roboto"/>
-          <w:color w:val="E36C0A" w:themeColor="accent6" w:themeShade="BF"/>
-          <w:sz w:val="28"/>
-          <w:szCs w:val="28"/>
-        </w:rPr>
-        <w:t>Interface client</w:t>
+        <w:t xml:space="preserve"> : Interface client</w:t>
       </w:r>
     </w:p>
     <w:p>
@@ -1129,16 +1082,7 @@
           <w:sz w:val="28"/>
           <w:szCs w:val="28"/>
         </w:rPr>
-        <w:t xml:space="preserve">Définition des cas d'utilisations : </w:t>
-      </w:r>
-      <w:r>
-        <w:rPr>
-          <w:rFonts w:ascii="Roboto" w:eastAsia="Roboto" w:hAnsi="Roboto" w:cs="Roboto"/>
-          <w:color w:val="E36C0A" w:themeColor="accent6" w:themeShade="BF"/>
-          <w:sz w:val="28"/>
-          <w:szCs w:val="28"/>
-        </w:rPr>
-        <w:t>Gestion du site</w:t>
+        <w:t>Définition des cas d'utilisations : Gestion du site</w:t>
       </w:r>
     </w:p>
     <w:p>
@@ -1218,16 +1162,7 @@
           <w:sz w:val="28"/>
           <w:szCs w:val="28"/>
         </w:rPr>
-        <w:t xml:space="preserve">Définition des cas d'utilisations : </w:t>
-      </w:r>
-      <w:r>
-        <w:rPr>
-          <w:rFonts w:ascii="Roboto" w:eastAsia="Roboto" w:hAnsi="Roboto" w:cs="Roboto"/>
-          <w:color w:val="E36C0A" w:themeColor="accent6" w:themeShade="BF"/>
-          <w:sz w:val="28"/>
-          <w:szCs w:val="28"/>
-        </w:rPr>
-        <w:t>Interface employé</w:t>
+        <w:t>Définition des cas d'utilisations : Interface employé</w:t>
       </w:r>
     </w:p>
     <w:p>
@@ -1258,16 +1193,7 @@
           <w:sz w:val="28"/>
           <w:szCs w:val="28"/>
         </w:rPr>
-        <w:t>Diagramme de cas d'utilisations :</w:t>
-      </w:r>
-      <w:r>
-        <w:rPr>
-          <w:rFonts w:ascii="Roboto" w:eastAsia="Roboto" w:hAnsi="Roboto" w:cs="Roboto"/>
-          <w:color w:val="E36C0A" w:themeColor="accent6" w:themeShade="BF"/>
-          <w:sz w:val="28"/>
-          <w:szCs w:val="28"/>
-        </w:rPr>
-        <w:t xml:space="preserve"> Interface employé</w:t>
+        <w:t>Diagramme de cas d'utilisations : Interface employé</w:t>
       </w:r>
     </w:p>
     <w:p>
@@ -1298,16 +1224,7 @@
           <w:sz w:val="28"/>
           <w:szCs w:val="28"/>
         </w:rPr>
-        <w:t xml:space="preserve">Définition des cas d'utilisations : </w:t>
-      </w:r>
-      <w:r>
-        <w:rPr>
-          <w:rFonts w:ascii="Roboto" w:eastAsia="Roboto" w:hAnsi="Roboto" w:cs="Roboto"/>
-          <w:color w:val="E36C0A" w:themeColor="accent6" w:themeShade="BF"/>
-          <w:sz w:val="28"/>
-          <w:szCs w:val="28"/>
-        </w:rPr>
-        <w:t>Gestion de commande</w:t>
+        <w:t>Définition des cas d'utilisations : Gestion de commande</w:t>
       </w:r>
     </w:p>
     <w:p>
@@ -1338,21 +1255,29 @@
           <w:sz w:val="28"/>
           <w:szCs w:val="28"/>
         </w:rPr>
-        <w:t>Diagramme de cas d'utilisations :</w:t>
-      </w:r>
-      <w:r>
+        <w:t>Diagramme de cas d'utilisations : Gestion de commande</w:t>
+      </w:r>
+    </w:p>
+    <w:p>
+      <w:pPr>
+        <w:pStyle w:val="Paragraphedeliste"/>
+        <w:pBdr>
+          <w:top w:val="nil"/>
+          <w:left w:val="nil"/>
+          <w:bottom w:val="nil"/>
+          <w:right w:val="nil"/>
+          <w:between w:val="nil"/>
+        </w:pBdr>
         <w:rPr>
           <w:rFonts w:ascii="Roboto" w:eastAsia="Roboto" w:hAnsi="Roboto" w:cs="Roboto"/>
           <w:color w:val="E36C0A" w:themeColor="accent6" w:themeShade="BF"/>
           <w:sz w:val="28"/>
           <w:szCs w:val="28"/>
         </w:rPr>
-        <w:t xml:space="preserve"> Gestion de commande</w:t>
-      </w:r>
-    </w:p>
-    <w:p>
-      <w:pPr>
-        <w:pStyle w:val="Paragraphedeliste"/>
+      </w:pPr>
+    </w:p>
+    <w:p>
+      <w:pPr>
         <w:pBdr>
           <w:top w:val="nil"/>
           <w:left w:val="nil"/>
@@ -1380,23 +1305,6 @@
         <w:rPr>
           <w:rFonts w:ascii="Roboto" w:eastAsia="Roboto" w:hAnsi="Roboto" w:cs="Roboto"/>
           <w:color w:val="E36C0A" w:themeColor="accent6" w:themeShade="BF"/>
-          <w:sz w:val="28"/>
-          <w:szCs w:val="28"/>
-        </w:rPr>
-      </w:pPr>
-    </w:p>
-    <w:p>
-      <w:pPr>
-        <w:pBdr>
-          <w:top w:val="nil"/>
-          <w:left w:val="nil"/>
-          <w:bottom w:val="nil"/>
-          <w:right w:val="nil"/>
-          <w:between w:val="nil"/>
-        </w:pBdr>
-        <w:rPr>
-          <w:rFonts w:ascii="Roboto" w:eastAsia="Roboto" w:hAnsi="Roboto" w:cs="Roboto"/>
-          <w:color w:val="E36C0A" w:themeColor="accent6" w:themeShade="BF"/>
           <w:sz w:val="32"/>
           <w:szCs w:val="32"/>
         </w:rPr>
@@ -1410,202 +1318,6 @@
         </w:rPr>
         <w:t>5 - CYCLE DE VIE DES COMMANDES</w:t>
       </w:r>
-    </w:p>
-    <w:p>
-      <w:pPr>
-        <w:pBdr>
-          <w:top w:val="nil"/>
-          <w:left w:val="nil"/>
-          <w:bottom w:val="nil"/>
-          <w:right w:val="nil"/>
-          <w:between w:val="nil"/>
-        </w:pBdr>
-        <w:rPr>
-          <w:rFonts w:ascii="Roboto" w:eastAsia="Roboto" w:hAnsi="Roboto" w:cs="Roboto"/>
-        </w:rPr>
-      </w:pPr>
-    </w:p>
-    <w:p>
-      <w:pPr>
-        <w:pBdr>
-          <w:top w:val="nil"/>
-          <w:left w:val="nil"/>
-          <w:bottom w:val="nil"/>
-          <w:right w:val="nil"/>
-          <w:between w:val="nil"/>
-        </w:pBdr>
-        <w:rPr>
-          <w:rFonts w:ascii="Roboto" w:eastAsia="Roboto" w:hAnsi="Roboto" w:cs="Roboto"/>
-        </w:rPr>
-      </w:pPr>
-    </w:p>
-    <w:p>
-      <w:pPr>
-        <w:pBdr>
-          <w:top w:val="nil"/>
-          <w:left w:val="nil"/>
-          <w:bottom w:val="nil"/>
-          <w:right w:val="nil"/>
-          <w:between w:val="nil"/>
-        </w:pBdr>
-        <w:rPr>
-          <w:rFonts w:ascii="Roboto" w:eastAsia="Roboto" w:hAnsi="Roboto" w:cs="Roboto"/>
-        </w:rPr>
-      </w:pPr>
-    </w:p>
-    <w:p>
-      <w:pPr>
-        <w:pBdr>
-          <w:top w:val="nil"/>
-          <w:left w:val="nil"/>
-          <w:bottom w:val="nil"/>
-          <w:right w:val="nil"/>
-          <w:between w:val="nil"/>
-        </w:pBdr>
-        <w:rPr>
-          <w:rFonts w:ascii="Roboto" w:eastAsia="Roboto" w:hAnsi="Roboto" w:cs="Roboto"/>
-        </w:rPr>
-      </w:pPr>
-    </w:p>
-    <w:p>
-      <w:pPr>
-        <w:pBdr>
-          <w:top w:val="nil"/>
-          <w:left w:val="nil"/>
-          <w:bottom w:val="nil"/>
-          <w:right w:val="nil"/>
-          <w:between w:val="nil"/>
-        </w:pBdr>
-        <w:rPr>
-          <w:rFonts w:ascii="Roboto" w:eastAsia="Roboto" w:hAnsi="Roboto" w:cs="Roboto"/>
-        </w:rPr>
-      </w:pPr>
-    </w:p>
-    <w:p>
-      <w:pPr>
-        <w:pBdr>
-          <w:top w:val="nil"/>
-          <w:left w:val="nil"/>
-          <w:bottom w:val="nil"/>
-          <w:right w:val="nil"/>
-          <w:between w:val="nil"/>
-        </w:pBdr>
-        <w:rPr>
-          <w:rFonts w:ascii="Roboto" w:eastAsia="Roboto" w:hAnsi="Roboto" w:cs="Roboto"/>
-        </w:rPr>
-      </w:pPr>
-    </w:p>
-    <w:p>
-      <w:pPr>
-        <w:pBdr>
-          <w:top w:val="nil"/>
-          <w:left w:val="nil"/>
-          <w:bottom w:val="nil"/>
-          <w:right w:val="nil"/>
-          <w:between w:val="nil"/>
-        </w:pBdr>
-        <w:rPr>
-          <w:rFonts w:ascii="Roboto" w:eastAsia="Roboto" w:hAnsi="Roboto" w:cs="Roboto"/>
-        </w:rPr>
-      </w:pPr>
-    </w:p>
-    <w:p>
-      <w:pPr>
-        <w:pBdr>
-          <w:top w:val="nil"/>
-          <w:left w:val="nil"/>
-          <w:bottom w:val="nil"/>
-          <w:right w:val="nil"/>
-          <w:between w:val="nil"/>
-        </w:pBdr>
-        <w:rPr>
-          <w:rFonts w:ascii="Roboto" w:eastAsia="Roboto" w:hAnsi="Roboto" w:cs="Roboto"/>
-        </w:rPr>
-      </w:pPr>
-    </w:p>
-    <w:p>
-      <w:pPr>
-        <w:pBdr>
-          <w:top w:val="nil"/>
-          <w:left w:val="nil"/>
-          <w:bottom w:val="nil"/>
-          <w:right w:val="nil"/>
-          <w:between w:val="nil"/>
-        </w:pBdr>
-        <w:rPr>
-          <w:rFonts w:ascii="Roboto" w:eastAsia="Roboto" w:hAnsi="Roboto" w:cs="Roboto"/>
-        </w:rPr>
-      </w:pPr>
-    </w:p>
-    <w:p>
-      <w:pPr>
-        <w:pBdr>
-          <w:top w:val="nil"/>
-          <w:left w:val="nil"/>
-          <w:bottom w:val="nil"/>
-          <w:right w:val="nil"/>
-          <w:between w:val="nil"/>
-        </w:pBdr>
-        <w:rPr>
-          <w:rFonts w:ascii="Roboto" w:eastAsia="Roboto" w:hAnsi="Roboto" w:cs="Roboto"/>
-        </w:rPr>
-      </w:pPr>
-    </w:p>
-    <w:p>
-      <w:pPr>
-        <w:pBdr>
-          <w:top w:val="nil"/>
-          <w:left w:val="nil"/>
-          <w:bottom w:val="nil"/>
-          <w:right w:val="nil"/>
-          <w:between w:val="nil"/>
-        </w:pBdr>
-        <w:rPr>
-          <w:rFonts w:ascii="Roboto" w:eastAsia="Roboto" w:hAnsi="Roboto" w:cs="Roboto"/>
-        </w:rPr>
-      </w:pPr>
-    </w:p>
-    <w:p>
-      <w:pPr>
-        <w:pBdr>
-          <w:top w:val="nil"/>
-          <w:left w:val="nil"/>
-          <w:bottom w:val="nil"/>
-          <w:right w:val="nil"/>
-          <w:between w:val="nil"/>
-        </w:pBdr>
-        <w:rPr>
-          <w:rFonts w:ascii="Roboto" w:eastAsia="Roboto" w:hAnsi="Roboto" w:cs="Roboto"/>
-        </w:rPr>
-      </w:pPr>
-    </w:p>
-    <w:p>
-      <w:pPr>
-        <w:pBdr>
-          <w:top w:val="nil"/>
-          <w:left w:val="nil"/>
-          <w:bottom w:val="nil"/>
-          <w:right w:val="nil"/>
-          <w:between w:val="nil"/>
-        </w:pBdr>
-        <w:rPr>
-          <w:rFonts w:ascii="Roboto" w:eastAsia="Roboto" w:hAnsi="Roboto" w:cs="Roboto"/>
-        </w:rPr>
-      </w:pPr>
-    </w:p>
-    <w:p>
-      <w:pPr>
-        <w:pBdr>
-          <w:top w:val="nil"/>
-          <w:left w:val="nil"/>
-          <w:bottom w:val="nil"/>
-          <w:right w:val="nil"/>
-          <w:between w:val="nil"/>
-        </w:pBdr>
-        <w:rPr>
-          <w:rFonts w:ascii="Roboto" w:eastAsia="Roboto" w:hAnsi="Roboto" w:cs="Roboto"/>
-        </w:rPr>
-      </w:pPr>
     </w:p>
     <w:p>
       <w:pPr>
@@ -1716,6 +1428,7 @@
           <w:rFonts w:ascii="Roboto" w:eastAsia="Roboto" w:hAnsi="Roboto" w:cs="Roboto"/>
         </w:rPr>
       </w:pPr>
+      <w:bookmarkStart w:id="6" w:name="_Hlk38008926"/>
       <w:r>
         <w:rPr>
           <w:rFonts w:ascii="Roboto" w:eastAsia="Roboto" w:hAnsi="Roboto" w:cs="Roboto"/>
@@ -1855,6 +1568,7 @@
         <w:t>Suivre le cycle d'une commande</w:t>
       </w:r>
     </w:p>
+    <w:bookmarkEnd w:id="6"/>
     <w:p>
       <w:pPr>
         <w:pBdr>
@@ -1946,13 +1660,11 @@
           <w:rFonts w:ascii="Roboto" w:eastAsia="Roboto" w:hAnsi="Roboto" w:cs="Roboto"/>
         </w:rPr>
       </w:pPr>
-      <w:bookmarkStart w:id="6" w:name="_khuik192h63l" w:colFirst="0" w:colLast="0"/>
-      <w:bookmarkEnd w:id="6"/>
-      <w:r>
-        <w:t xml:space="preserve">« OC Pizza » est un jeune groupe de pizzeria en plein essor. Créé par Franck et Lola, le groupe est spécialisé dans les pizzas livrées ou à emporter. </w:t>
-      </w:r>
-      <w:r>
-        <w:t>:</w:t>
+      <w:bookmarkStart w:id="7" w:name="_khuik192h63l" w:colFirst="0" w:colLast="0"/>
+      <w:bookmarkStart w:id="8" w:name="_Hlk38008881"/>
+      <w:bookmarkEnd w:id="7"/>
+      <w:r>
+        <w:t>« OC Pizza » est un jeune groupe de pizzeria en plein essor. Créé par Franck et Lola, le groupe est spécialisé dans les pizzas livrées ou à emporter. :</w:t>
       </w:r>
     </w:p>
     <w:p>
@@ -2087,6 +1799,7 @@
         <w:t>Le système informatique actuel ne correspond plus aux besoins du groupe car il ne permet pas une gestion centralisée de toutes les pizzerias. De plus, il est très difficile pour les responsables de suivre ce qui se passe dans les points de ventes. Enfin, les livreurs ne peuvent pas indiquer « en live » que la livraison est effectuée</w:t>
       </w:r>
     </w:p>
+    <w:bookmarkEnd w:id="8"/>
     <w:p>
       <w:pPr>
         <w:pBdr>
@@ -2149,6 +1862,7 @@
           <w:rFonts w:ascii="Roboto" w:eastAsia="Roboto" w:hAnsi="Roboto" w:cs="Roboto"/>
         </w:rPr>
       </w:pPr>
+      <w:bookmarkStart w:id="9" w:name="_Hlk38008889"/>
       <w:r>
         <w:rPr>
           <w:rFonts w:ascii="Roboto" w:eastAsia="Roboto" w:hAnsi="Roboto" w:cs="Roboto"/>
@@ -2180,69 +1894,86 @@
         <w:t>l'équipe :</w:t>
       </w:r>
     </w:p>
-    <w:p>
-      <w:pPr>
-        <w:pBdr>
-          <w:top w:val="nil"/>
-          <w:left w:val="nil"/>
-          <w:bottom w:val="nil"/>
-          <w:right w:val="nil"/>
-          <w:between w:val="nil"/>
-        </w:pBdr>
-        <w:rPr>
-          <w:rFonts w:ascii="Roboto" w:eastAsia="Roboto" w:hAnsi="Roboto" w:cs="Roboto"/>
-        </w:rPr>
-      </w:pPr>
-    </w:p>
-    <w:p>
-      <w:pPr>
-        <w:pBdr>
-          <w:top w:val="nil"/>
-          <w:left w:val="nil"/>
-          <w:bottom w:val="nil"/>
-          <w:right w:val="nil"/>
-          <w:between w:val="nil"/>
-        </w:pBdr>
-        <w:rPr>
-          <w:rFonts w:ascii="Roboto" w:eastAsia="Roboto" w:hAnsi="Roboto" w:cs="Roboto"/>
-        </w:rPr>
-      </w:pPr>
-      <w:r>
-        <w:rPr>
-          <w:rFonts w:ascii="Roboto" w:eastAsia="Roboto" w:hAnsi="Roboto" w:cs="Roboto"/>
-        </w:rPr>
-        <w:t xml:space="preserve">Impact Mapping : </w:t>
-      </w:r>
-    </w:p>
-    <w:p>
-      <w:pPr>
-        <w:pBdr>
-          <w:top w:val="nil"/>
-          <w:left w:val="nil"/>
-          <w:bottom w:val="nil"/>
-          <w:right w:val="nil"/>
-          <w:between w:val="nil"/>
-        </w:pBdr>
-        <w:rPr>
-          <w:rFonts w:ascii="Roboto" w:eastAsia="Roboto" w:hAnsi="Roboto" w:cs="Roboto"/>
-        </w:rPr>
-      </w:pPr>
-    </w:p>
-    <w:p>
-      <w:pPr>
-        <w:pBdr>
-          <w:top w:val="nil"/>
-          <w:left w:val="nil"/>
-          <w:bottom w:val="nil"/>
-          <w:right w:val="nil"/>
-          <w:between w:val="nil"/>
-        </w:pBdr>
-        <w:rPr>
-          <w:rFonts w:ascii="Roboto" w:eastAsia="Roboto" w:hAnsi="Roboto" w:cs="Roboto"/>
-        </w:rPr>
-      </w:pPr>
-      <w:bookmarkStart w:id="7" w:name="_kztl6w9moxl6" w:colFirst="0" w:colLast="0"/>
-      <w:bookmarkEnd w:id="7"/>
+    <w:bookmarkEnd w:id="9"/>
+    <w:p>
+      <w:pPr>
+        <w:pBdr>
+          <w:top w:val="nil"/>
+          <w:left w:val="nil"/>
+          <w:bottom w:val="nil"/>
+          <w:right w:val="nil"/>
+          <w:between w:val="nil"/>
+        </w:pBdr>
+        <w:rPr>
+          <w:rFonts w:ascii="Roboto" w:eastAsia="Roboto" w:hAnsi="Roboto" w:cs="Roboto"/>
+        </w:rPr>
+      </w:pPr>
+    </w:p>
+    <w:p>
+      <w:pPr>
+        <w:pBdr>
+          <w:top w:val="nil"/>
+          <w:left w:val="nil"/>
+          <w:bottom w:val="nil"/>
+          <w:right w:val="nil"/>
+          <w:between w:val="nil"/>
+        </w:pBdr>
+        <w:rPr>
+          <w:rFonts w:ascii="Roboto" w:eastAsia="Roboto" w:hAnsi="Roboto" w:cs="Roboto"/>
+        </w:rPr>
+      </w:pPr>
+      <w:r>
+        <w:rPr>
+          <w:rFonts w:ascii="Roboto" w:eastAsia="Roboto" w:hAnsi="Roboto" w:cs="Roboto"/>
+          <w:b/>
+          <w:bCs/>
+          <w:color w:val="E36C0A" w:themeColor="accent6" w:themeShade="BF"/>
+        </w:rPr>
+        <w:t>Impact Mapping</w:t>
+      </w:r>
+      <w:r>
+        <w:rPr>
+          <w:rFonts w:ascii="Roboto" w:eastAsia="Roboto" w:hAnsi="Roboto" w:cs="Roboto"/>
+          <w:color w:val="E36C0A" w:themeColor="accent6" w:themeShade="BF"/>
+        </w:rPr>
+        <w:t xml:space="preserve"> </w:t>
+      </w:r>
+      <w:r>
+        <w:rPr>
+          <w:rFonts w:ascii="Roboto" w:eastAsia="Roboto" w:hAnsi="Roboto" w:cs="Roboto"/>
+        </w:rPr>
+        <w:t xml:space="preserve">: </w:t>
+      </w:r>
+    </w:p>
+    <w:p>
+      <w:pPr>
+        <w:pBdr>
+          <w:top w:val="nil"/>
+          <w:left w:val="nil"/>
+          <w:bottom w:val="nil"/>
+          <w:right w:val="nil"/>
+          <w:between w:val="nil"/>
+        </w:pBdr>
+        <w:rPr>
+          <w:rFonts w:ascii="Roboto" w:eastAsia="Roboto" w:hAnsi="Roboto" w:cs="Roboto"/>
+        </w:rPr>
+      </w:pPr>
+    </w:p>
+    <w:p>
+      <w:pPr>
+        <w:pBdr>
+          <w:top w:val="nil"/>
+          <w:left w:val="nil"/>
+          <w:bottom w:val="nil"/>
+          <w:right w:val="nil"/>
+          <w:between w:val="nil"/>
+        </w:pBdr>
+        <w:rPr>
+          <w:rFonts w:ascii="Roboto" w:eastAsia="Roboto" w:hAnsi="Roboto" w:cs="Roboto"/>
+        </w:rPr>
+      </w:pPr>
+      <w:bookmarkStart w:id="10" w:name="_kztl6w9moxl6" w:colFirst="0" w:colLast="0"/>
+      <w:bookmarkEnd w:id="10"/>
     </w:p>
     <w:p>
       <w:pPr>
@@ -2259,24 +1990,25 @@
           <w:b/>
         </w:rPr>
       </w:pPr>
-      <w:bookmarkStart w:id="8" w:name="_rl3m3m5s0rfg" w:colFirst="0" w:colLast="0"/>
-      <w:bookmarkEnd w:id="8"/>
-    </w:p>
-    <w:p>
-      <w:pPr>
-        <w:pBdr>
-          <w:top w:val="nil"/>
-          <w:left w:val="nil"/>
-          <w:bottom w:val="nil"/>
-          <w:right w:val="nil"/>
-          <w:between w:val="nil"/>
-        </w:pBdr>
-        <w:rPr>
-          <w:rFonts w:ascii="Roboto" w:eastAsia="Roboto" w:hAnsi="Roboto" w:cs="Roboto"/>
-        </w:rPr>
-      </w:pPr>
-      <w:bookmarkStart w:id="9" w:name="_bh7sqgn944gf" w:colFirst="0" w:colLast="0"/>
-      <w:bookmarkEnd w:id="9"/>
+      <w:bookmarkStart w:id="11" w:name="_rl3m3m5s0rfg" w:colFirst="0" w:colLast="0"/>
+      <w:bookmarkEnd w:id="11"/>
+    </w:p>
+    <w:p>
+      <w:pPr>
+        <w:pBdr>
+          <w:top w:val="nil"/>
+          <w:left w:val="nil"/>
+          <w:bottom w:val="nil"/>
+          <w:right w:val="nil"/>
+          <w:between w:val="nil"/>
+        </w:pBdr>
+        <w:rPr>
+          <w:rFonts w:ascii="Roboto" w:eastAsia="Roboto" w:hAnsi="Roboto" w:cs="Roboto"/>
+        </w:rPr>
+      </w:pPr>
+      <w:bookmarkStart w:id="12" w:name="_bh7sqgn944gf" w:colFirst="0" w:colLast="0"/>
+      <w:bookmarkEnd w:id="12"/>
+      <w:commentRangeStart w:id="13"/>
       <w:r>
         <w:rPr>
           <w:rFonts w:ascii="Roboto" w:eastAsia="Roboto" w:hAnsi="Roboto" w:cs="Roboto"/>
@@ -2331,6 +2063,13 @@
           </wp:inline>
         </w:drawing>
       </w:r>
+      <w:commentRangeEnd w:id="13"/>
+      <w:r>
+        <w:rPr>
+          <w:rStyle w:val="Marquedecommentaire"/>
+        </w:rPr>
+        <w:commentReference w:id="13"/>
+      </w:r>
     </w:p>
     <w:p>
       <w:pPr>
@@ -2358,6 +2097,7 @@
           <w:color w:val="E36C0A" w:themeColor="accent6" w:themeShade="BF"/>
         </w:rPr>
       </w:pPr>
+      <w:commentRangeStart w:id="14"/>
       <w:proofErr w:type="spellStart"/>
       <w:r>
         <w:rPr>
@@ -2367,7 +2107,14 @@
         </w:rPr>
         <w:t>Personas</w:t>
       </w:r>
+      <w:commentRangeEnd w:id="14"/>
       <w:proofErr w:type="spellEnd"/>
+      <w:r>
+        <w:rPr>
+          <w:rStyle w:val="Marquedecommentaire"/>
+        </w:rPr>
+        <w:commentReference w:id="14"/>
+      </w:r>
       <w:r>
         <w:rPr>
           <w:b/>
@@ -2433,7 +2180,7 @@
                     </pic:cNvPicPr>
                   </pic:nvPicPr>
                   <pic:blipFill>
-                    <a:blip r:embed="rId8">
+                    <a:blip r:embed="rId11">
                       <a:extLst>
                         <a:ext uri="{28A0092B-C50C-407E-A947-70E740481C1C}">
                           <a14:useLocalDpi xmlns:a14="http://schemas.microsoft.com/office/drawing/2010/main" val="0"/>
@@ -2489,7 +2236,7 @@
                     </pic:cNvPicPr>
                   </pic:nvPicPr>
                   <pic:blipFill>
-                    <a:blip r:embed="rId9">
+                    <a:blip r:embed="rId12">
                       <a:extLst>
                         <a:ext uri="{28A0092B-C50C-407E-A947-70E740481C1C}">
                           <a14:useLocalDpi xmlns:a14="http://schemas.microsoft.com/office/drawing/2010/main" val="0"/>
@@ -2569,7 +2316,7 @@
                     </pic:cNvPicPr>
                   </pic:nvPicPr>
                   <pic:blipFill>
-                    <a:blip r:embed="rId10">
+                    <a:blip r:embed="rId13">
                       <a:extLst>
                         <a:ext uri="{28A0092B-C50C-407E-A947-70E740481C1C}">
                           <a14:useLocalDpi xmlns:a14="http://schemas.microsoft.com/office/drawing/2010/main" val="0"/>
@@ -2635,8 +2382,8 @@
           <w:color w:val="E36C0A" w:themeColor="accent6" w:themeShade="BF"/>
         </w:rPr>
       </w:pPr>
-      <w:bookmarkStart w:id="10" w:name="_tu1gu0kknde8" w:colFirst="0" w:colLast="0"/>
-      <w:bookmarkEnd w:id="10"/>
+      <w:bookmarkStart w:id="15" w:name="_tu1gu0kknde8" w:colFirst="0" w:colLast="0"/>
+      <w:bookmarkEnd w:id="15"/>
       <w:r>
         <w:rPr>
           <w:rFonts w:ascii="Libre Baskerville" w:eastAsia="Libre Baskerville" w:hAnsi="Libre Baskerville" w:cs="Libre Baskerville"/>
@@ -2663,7 +2410,9 @@
       </w:r>
     </w:p>
     <w:p/>
-    <w:p/>
+    <w:p>
+      <w:bookmarkStart w:id="16" w:name="_Hlk38008951"/>
+    </w:p>
     <w:p>
       <w:pPr>
         <w:pStyle w:val="Paragraphedeliste"/>
@@ -2680,7 +2429,18 @@
         <w:t>Client :</w:t>
       </w:r>
       <w:r>
-        <w:t xml:space="preserve"> Personne qui passe une commande sur le site, par téléphone ou en direct</w:t>
+        <w:t xml:space="preserve"> Personne qui passe une commande sur le site, par téléphone ou en </w:t>
+      </w:r>
+      <w:commentRangeStart w:id="17"/>
+      <w:r>
+        <w:t>direct</w:t>
+      </w:r>
+      <w:commentRangeEnd w:id="17"/>
+      <w:r>
+        <w:rPr>
+          <w:rStyle w:val="Marquedecommentaire"/>
+        </w:rPr>
+        <w:commentReference w:id="17"/>
       </w:r>
     </w:p>
     <w:p>
@@ -2707,16 +2467,7 @@
         <w:t xml:space="preserve"> Employé interne à la société OC Pizza ou externe qui s'occupe de réaliser la commande du restaurant au client</w:t>
       </w:r>
     </w:p>
-    <w:p>
-      <w:pPr>
-        <w:pStyle w:val="Paragraphedeliste"/>
-      </w:pPr>
-    </w:p>
-    <w:p>
-      <w:pPr>
-        <w:pStyle w:val="Paragraphedeliste"/>
-      </w:pPr>
-    </w:p>
+    <w:p/>
     <w:p>
       <w:pPr>
         <w:pStyle w:val="Paragraphedeliste"/>
@@ -2806,6 +2557,7 @@
       <w:pPr>
         <w:pStyle w:val="Paragraphedeliste"/>
       </w:pPr>
+      <w:commentRangeStart w:id="18"/>
     </w:p>
     <w:p>
       <w:pPr>
@@ -2827,41 +2579,42 @@
           <w:b/>
           <w:bCs/>
         </w:rPr>
-        <w:t xml:space="preserve"> :</w:t>
-      </w:r>
-      <w:r>
         <w:t xml:space="preserve"> </w:t>
       </w:r>
-      <w:r>
-        <w:t>Système permettant de vérifier les paiements des clients sur le site internet de OC PIZZA</w:t>
-      </w:r>
-      <w:r>
-        <w:t xml:space="preserve"> </w:t>
-      </w:r>
-    </w:p>
-    <w:p/>
-    <w:p>
-      <w:pPr>
+      <w:commentRangeEnd w:id="18"/>
+      <w:r>
+        <w:rPr>
+          <w:rStyle w:val="Marquedecommentaire"/>
+        </w:rPr>
+        <w:commentReference w:id="18"/>
+      </w:r>
+      <w:r>
         <w:rPr>
           <w:b/>
           <w:bCs/>
         </w:rPr>
-      </w:pPr>
-      <w:r>
+        <w:t>:</w:t>
+      </w:r>
+      <w:r>
+        <w:t xml:space="preserve"> Système permettant de vérifier les paiements des clients sur le site internet de OC PIZZA </w:t>
+      </w:r>
+    </w:p>
+    <w:bookmarkEnd w:id="16"/>
+    <w:p/>
+    <w:p>
+      <w:pPr>
         <w:rPr>
           <w:b/>
           <w:bCs/>
-          <w:color w:val="E36C0A" w:themeColor="accent6" w:themeShade="BF"/>
-        </w:rPr>
-        <w:t>Diagramme de contexte</w:t>
-      </w:r>
+        </w:rPr>
+      </w:pPr>
       <w:r>
         <w:rPr>
           <w:b/>
           <w:bCs/>
           <w:color w:val="E36C0A" w:themeColor="accent6" w:themeShade="BF"/>
         </w:rPr>
-        <w:t xml:space="preserve"> :</w:t>
+        <w:t>Diagramme de contexte :</w:t>
       </w:r>
     </w:p>
     <w:p/>
@@ -2896,7 +2649,7 @@
                     </pic:cNvPicPr>
                   </pic:nvPicPr>
                   <pic:blipFill>
-                    <a:blip r:embed="rId11">
+                    <a:blip r:embed="rId14">
                       <a:extLst>
                         <a:ext uri="{28A0092B-C50C-407E-A947-70E740481C1C}">
                           <a14:useLocalDpi xmlns:a14="http://schemas.microsoft.com/office/drawing/2010/main" val="0"/>
@@ -2945,6 +2698,14 @@
           <w:rFonts w:ascii="Roboto" w:eastAsia="Roboto" w:hAnsi="Roboto" w:cs="Roboto"/>
         </w:rPr>
       </w:pPr>
+      <w:commentRangeStart w:id="19"/>
+      <w:commentRangeEnd w:id="19"/>
+      <w:r>
+        <w:rPr>
+          <w:rStyle w:val="Marquedecommentaire"/>
+        </w:rPr>
+        <w:commentReference w:id="19"/>
+      </w:r>
     </w:p>
     <w:p>
       <w:pPr>
@@ -3031,10 +2792,7 @@
         <w:t xml:space="preserve"> :</w:t>
       </w:r>
       <w:r>
-        <w:t xml:space="preserve"> </w:t>
-      </w:r>
-      <w:r>
-        <w:t>L'</w:t>
+        <w:t xml:space="preserve"> L'</w:t>
       </w:r>
       <w:r>
         <w:t>interface</w:t>
@@ -3071,10 +2829,7 @@
         <w:t xml:space="preserve"> :</w:t>
       </w:r>
       <w:r>
-        <w:t xml:space="preserve"> </w:t>
-      </w:r>
-      <w:r>
-        <w:t xml:space="preserve">La gestion du site permet à la personne </w:t>
+        <w:t xml:space="preserve"> La gestion du site permet à la personne </w:t>
       </w:r>
       <w:r>
         <w:t>habilitée</w:t>
@@ -3162,7 +2917,21 @@
         <w:t xml:space="preserve"> </w:t>
       </w:r>
       <w:r>
-        <w:t>La gestion des commandes permet de modifier le statut d'une commande par les employés et les livreurs, on peut modifier le statut pour indiquer son état réel.</w:t>
+        <w:t xml:space="preserve">La gestion des commandes permet de modifier le statut d'une commande par les employés et les livreurs, on peut modifier le statut pour indiquer son état </w:t>
+      </w:r>
+      <w:commentRangeStart w:id="20"/>
+      <w:r>
+        <w:t>réel</w:t>
+      </w:r>
+      <w:commentRangeEnd w:id="20"/>
+      <w:r>
+        <w:rPr>
+          <w:rStyle w:val="Marquedecommentaire"/>
+        </w:rPr>
+        <w:commentReference w:id="20"/>
+      </w:r>
+      <w:r>
+        <w:t>.</w:t>
       </w:r>
       <w:r>
         <w:t xml:space="preserve"> </w:t>
@@ -3199,7 +2968,7 @@
                     </pic:cNvPicPr>
                   </pic:nvPicPr>
                   <pic:blipFill>
-                    <a:blip r:embed="rId12">
+                    <a:blip r:embed="rId15">
                       <a:extLst>
                         <a:ext uri="{28A0092B-C50C-407E-A947-70E740481C1C}">
                           <a14:useLocalDpi xmlns:a14="http://schemas.microsoft.com/office/drawing/2010/main" val="0"/>
@@ -3316,9 +3085,9 @@
       </w:pPr>
     </w:p>
     <w:sectPr>
-      <w:headerReference w:type="default" r:id="rId13"/>
-      <w:footerReference w:type="default" r:id="rId14"/>
-      <w:footerReference w:type="first" r:id="rId15"/>
+      <w:headerReference w:type="default" r:id="rId16"/>
+      <w:footerReference w:type="default" r:id="rId17"/>
+      <w:footerReference w:type="first" r:id="rId18"/>
       <w:pgSz w:w="11909" w:h="16834"/>
       <w:pgMar w:top="1440" w:right="1440" w:bottom="1440" w:left="1440" w:header="0" w:footer="720" w:gutter="0"/>
       <w:pgNumType w:start="0"/>
@@ -3327,6 +3096,183 @@
     </w:sectPr>
   </w:body>
 </w:document>
+</file>
+
+<file path=word/comments.xml><?xml version="1.0" encoding="utf-8"?>
+<w:comments xmlns:wpc="http://schemas.microsoft.com/office/word/2010/wordprocessingCanvas" xmlns:cx="http://schemas.microsoft.com/office/drawing/2014/chartex" xmlns:cx1="http://schemas.microsoft.com/office/drawing/2015/9/8/chartex" xmlns:cx2="http://schemas.microsoft.com/office/drawing/2015/10/21/chartex" xmlns:cx3="http://schemas.microsoft.com/office/drawing/2016/5/9/chartex" xmlns:cx4="http://schemas.microsoft.com/office/drawing/2016/5/10/chartex" xmlns:cx5="http://schemas.microsoft.com/office/drawing/2016/5/11/chartex" xmlns:cx6="http://schemas.microsoft.com/office/drawing/2016/5/12/chartex" xmlns:cx7="http://schemas.microsoft.com/office/drawing/2016/5/13/chartex" xmlns:cx8="http://schemas.microsoft.com/office/drawing/2016/5/14/chartex" xmlns:mc="http://schemas.openxmlformats.org/markup-compatibility/2006" xmlns:aink="http://schemas.microsoft.com/office/drawing/2016/ink" xmlns:am3d="http://schemas.microsoft.com/office/drawing/2017/model3d" xmlns:o="urn:schemas-microsoft-com:office:office" xmlns:r="http://schemas.openxmlformats.org/officeDocument/2006/relationships" xmlns:m="http://schemas.openxmlformats.org/officeDocument/2006/math" xmlns:v="urn:schemas-microsoft-com:vml" xmlns:wp14="http://schemas.microsoft.com/office/word/2010/wordprocessingDrawing" xmlns:wp="http://schemas.openxmlformats.org/drawingml/2006/wordprocessingDrawing" xmlns:w10="urn:schemas-microsoft-com:office:word" xmlns:w="http://schemas.openxmlformats.org/wordprocessingml/2006/main" xmlns:w14="http://schemas.microsoft.com/office/word/2010/wordml" xmlns:w15="http://schemas.microsoft.com/office/word/2012/wordml" xmlns:w16cid="http://schemas.microsoft.com/office/word/2016/wordml/cid" xmlns:w16se="http://schemas.microsoft.com/office/word/2015/wordml/symex" xmlns:wpg="http://schemas.microsoft.com/office/word/2010/wordprocessingGroup" xmlns:wpi="http://schemas.microsoft.com/office/word/2010/wordprocessingInk" xmlns:wne="http://schemas.microsoft.com/office/word/2006/wordml" xmlns:wps="http://schemas.microsoft.com/office/word/2010/wordprocessingShape" mc:Ignorable="w14 w15 w16se w16cid wp14">
+  <w:comment w:id="13" w:author="Gaëtan G" w:date="2020-04-16T17:15:00Z" w:initials="GG">
+    <w:p>
+      <w:pPr>
+        <w:pStyle w:val="Commentaire"/>
+      </w:pPr>
+      <w:r>
+        <w:rPr>
+          <w:rStyle w:val="Marquedecommentaire"/>
+        </w:rPr>
+        <w:annotationRef/>
+      </w:r>
+    </w:p>
+  </w:comment>
+  <w:comment w:id="14" w:author="Gaëtan G" w:date="2020-04-16T17:08:00Z" w:initials="GG">
+    <w:p>
+      <w:pPr>
+        <w:pStyle w:val="Commentaire"/>
+      </w:pPr>
+      <w:r>
+        <w:rPr>
+          <w:rStyle w:val="Marquedecommentaire"/>
+        </w:rPr>
+        <w:annotationRef/>
+      </w:r>
+      <w:r>
+        <w:rPr>
+          <w:rStyle w:val="Marquedecommentaire"/>
+        </w:rPr>
+        <w:t xml:space="preserve">Persona pas acteurs et </w:t>
+      </w:r>
+      <w:proofErr w:type="gramStart"/>
+      <w:r>
+        <w:rPr>
+          <w:rStyle w:val="Marquedecommentaire"/>
+        </w:rPr>
+        <w:t>différents type</w:t>
+      </w:r>
+      <w:proofErr w:type="gramEnd"/>
+      <w:r>
+        <w:rPr>
+          <w:rStyle w:val="Marquedecommentaire"/>
+        </w:rPr>
+        <w:t xml:space="preserve"> de clients …. 3 types de client et employé ou </w:t>
+      </w:r>
+      <w:proofErr w:type="gramStart"/>
+      <w:r>
+        <w:rPr>
+          <w:rStyle w:val="Marquedecommentaire"/>
+        </w:rPr>
+        <w:t>livreur..</w:t>
+      </w:r>
+      <w:proofErr w:type="gramEnd"/>
+    </w:p>
+  </w:comment>
+  <w:comment w:id="17" w:author="Gaëtan G" w:date="2020-04-16T17:18:00Z" w:initials="GG">
+    <w:p>
+      <w:pPr>
+        <w:pStyle w:val="Commentaire"/>
+      </w:pPr>
+      <w:r>
+        <w:rPr>
+          <w:rStyle w:val="Marquedecommentaire"/>
+        </w:rPr>
+        <w:annotationRef/>
+      </w:r>
+      <w:r>
+        <w:t xml:space="preserve">Différencier client ou visiteur. </w:t>
+      </w:r>
+      <w:r>
+        <w:br/>
+      </w:r>
+      <w:proofErr w:type="gramStart"/>
+      <w:r>
+        <w:t>visiteur</w:t>
+      </w:r>
+      <w:proofErr w:type="gramEnd"/>
+      <w:r>
+        <w:t xml:space="preserve"> nouveau acteur</w:t>
+      </w:r>
+    </w:p>
+    <w:p>
+      <w:pPr>
+        <w:pStyle w:val="Commentaire"/>
+      </w:pPr>
+      <w:r>
+        <w:t xml:space="preserve">Client est un visiteur sauf si loggé </w:t>
+      </w:r>
+    </w:p>
+  </w:comment>
+  <w:comment w:id="18" w:author="Gaëtan G" w:date="2020-04-16T17:21:00Z" w:initials="GG">
+    <w:p>
+      <w:pPr>
+        <w:pStyle w:val="Commentaire"/>
+      </w:pPr>
+      <w:r>
+        <w:rPr>
+          <w:rStyle w:val="Marquedecommentaire"/>
+        </w:rPr>
+        <w:annotationRef/>
+      </w:r>
+      <w:r>
+        <w:t>Distinguer -- Acteur secondaire et principaux</w:t>
+      </w:r>
+    </w:p>
+  </w:comment>
+  <w:comment w:id="19" w:author="Gaëtan G" w:date="2020-04-16T17:22:00Z" w:initials="GG">
+    <w:p>
+      <w:pPr>
+        <w:pStyle w:val="Commentaire"/>
+      </w:pPr>
+      <w:r>
+        <w:rPr>
+          <w:rStyle w:val="Marquedecommentaire"/>
+        </w:rPr>
+        <w:annotationRef/>
+      </w:r>
+      <w:r>
+        <w:t>Fleche de spécialisation différente voir cours</w:t>
+      </w:r>
+    </w:p>
+    <w:p>
+      <w:pPr>
+        <w:pStyle w:val="Commentaire"/>
+      </w:pPr>
+      <w:r>
+        <w:t xml:space="preserve">Enlever </w:t>
+      </w:r>
+      <w:proofErr w:type="spellStart"/>
+      <w:r>
+        <w:t>fleche</w:t>
+      </w:r>
+      <w:proofErr w:type="spellEnd"/>
+      <w:r>
+        <w:t xml:space="preserve"> dans contexte sauf spécialisation</w:t>
+      </w:r>
+    </w:p>
+  </w:comment>
+  <w:comment w:id="20" w:author="Gaëtan G" w:date="2020-04-16T17:28:00Z" w:initials="GG">
+    <w:p>
+      <w:pPr>
+        <w:pStyle w:val="Commentaire"/>
+      </w:pPr>
+      <w:r>
+        <w:rPr>
+          <w:rStyle w:val="Marquedecommentaire"/>
+        </w:rPr>
+        <w:annotationRef/>
+      </w:r>
+    </w:p>
+  </w:comment>
+</w:comments>
+</file>
+
+<file path=word/commentsExtended.xml><?xml version="1.0" encoding="utf-8"?>
+<w15:commentsEx xmlns:wpc="http://schemas.microsoft.com/office/word/2010/wordprocessingCanvas" xmlns:cx="http://schemas.microsoft.com/office/drawing/2014/chartex" xmlns:cx1="http://schemas.microsoft.com/office/drawing/2015/9/8/chartex" xmlns:cx2="http://schemas.microsoft.com/office/drawing/2015/10/21/chartex" xmlns:cx3="http://schemas.microsoft.com/office/drawing/2016/5/9/chartex" xmlns:cx4="http://schemas.microsoft.com/office/drawing/2016/5/10/chartex" xmlns:cx5="http://schemas.microsoft.com/office/drawing/2016/5/11/chartex" xmlns:cx6="http://schemas.microsoft.com/office/drawing/2016/5/12/chartex" xmlns:cx7="http://schemas.microsoft.com/office/drawing/2016/5/13/chartex" xmlns:cx8="http://schemas.microsoft.com/office/drawing/2016/5/14/chartex" xmlns:mc="http://schemas.openxmlformats.org/markup-compatibility/2006" xmlns:aink="http://schemas.microsoft.com/office/drawing/2016/ink" xmlns:am3d="http://schemas.microsoft.com/office/drawing/2017/model3d" xmlns:o="urn:schemas-microsoft-com:office:office" xmlns:r="http://schemas.openxmlformats.org/officeDocument/2006/relationships" xmlns:m="http://schemas.openxmlformats.org/officeDocument/2006/math" xmlns:v="urn:schemas-microsoft-com:vml" xmlns:wp14="http://schemas.microsoft.com/office/word/2010/wordprocessingDrawing" xmlns:wp="http://schemas.openxmlformats.org/drawingml/2006/wordprocessingDrawing" xmlns:w10="urn:schemas-microsoft-com:office:word" xmlns:w="http://schemas.openxmlformats.org/wordprocessingml/2006/main" xmlns:w14="http://schemas.microsoft.com/office/word/2010/wordml" xmlns:w15="http://schemas.microsoft.com/office/word/2012/wordml" xmlns:w16cid="http://schemas.microsoft.com/office/word/2016/wordml/cid" xmlns:w16se="http://schemas.microsoft.com/office/word/2015/wordml/symex" xmlns:wpg="http://schemas.microsoft.com/office/word/2010/wordprocessingGroup" xmlns:wpi="http://schemas.microsoft.com/office/word/2010/wordprocessingInk" xmlns:wne="http://schemas.microsoft.com/office/word/2006/wordml" xmlns:wps="http://schemas.microsoft.com/office/word/2010/wordprocessingShape" mc:Ignorable="w14 w15 w16se w16cid wp14">
+  <w15:commentEx w15:paraId="6611C3C2" w15:done="0"/>
+  <w15:commentEx w15:paraId="67C1591E" w15:done="0"/>
+  <w15:commentEx w15:paraId="52C2E065" w15:done="0"/>
+  <w15:commentEx w15:paraId="3D5FF352" w15:done="0"/>
+  <w15:commentEx w15:paraId="1FBAAD8F" w15:done="0"/>
+  <w15:commentEx w15:paraId="32BF561B" w15:done="0"/>
+</w15:commentsEx>
+</file>
+
+<file path=word/commentsIds.xml><?xml version="1.0" encoding="utf-8"?>
+<w16cid:commentsIds xmlns:wpc="http://schemas.microsoft.com/office/word/2010/wordprocessingCanvas" xmlns:cx="http://schemas.microsoft.com/office/drawing/2014/chartex" xmlns:cx1="http://schemas.microsoft.com/office/drawing/2015/9/8/chartex" xmlns:cx2="http://schemas.microsoft.com/office/drawing/2015/10/21/chartex" xmlns:cx3="http://schemas.microsoft.com/office/drawing/2016/5/9/chartex" xmlns:cx4="http://schemas.microsoft.com/office/drawing/2016/5/10/chartex" xmlns:cx5="http://schemas.microsoft.com/office/drawing/2016/5/11/chartex" xmlns:cx6="http://schemas.microsoft.com/office/drawing/2016/5/12/chartex" xmlns:cx7="http://schemas.microsoft.com/office/drawing/2016/5/13/chartex" xmlns:cx8="http://schemas.microsoft.com/office/drawing/2016/5/14/chartex" xmlns:mc="http://schemas.openxmlformats.org/markup-compatibility/2006" xmlns:aink="http://schemas.microsoft.com/office/drawing/2016/ink" xmlns:am3d="http://schemas.microsoft.com/office/drawing/2017/model3d" xmlns:o="urn:schemas-microsoft-com:office:office" xmlns:r="http://schemas.openxmlformats.org/officeDocument/2006/relationships" xmlns:m="http://schemas.openxmlformats.org/officeDocument/2006/math" xmlns:v="urn:schemas-microsoft-com:vml" xmlns:wp14="http://schemas.microsoft.com/office/word/2010/wordprocessingDrawing" xmlns:wp="http://schemas.openxmlformats.org/drawingml/2006/wordprocessingDrawing" xmlns:w10="urn:schemas-microsoft-com:office:word" xmlns:w="http://schemas.openxmlformats.org/wordprocessingml/2006/main" xmlns:w14="http://schemas.microsoft.com/office/word/2010/wordml" xmlns:w15="http://schemas.microsoft.com/office/word/2012/wordml" xmlns:w16cid="http://schemas.microsoft.com/office/word/2016/wordml/cid" xmlns:w16se="http://schemas.microsoft.com/office/word/2015/wordml/symex" xmlns:wpg="http://schemas.microsoft.com/office/word/2010/wordprocessingGroup" xmlns:wpi="http://schemas.microsoft.com/office/word/2010/wordprocessingInk" xmlns:wne="http://schemas.microsoft.com/office/word/2006/wordml" xmlns:wps="http://schemas.microsoft.com/office/word/2010/wordprocessingShape" mc:Ignorable="w14 w15 w16se w16cid wp14">
+  <w16cid:commentId w16cid:paraId="6611C3C2" w16cid:durableId="2243113A"/>
+  <w16cid:commentId w16cid:paraId="67C1591E" w16cid:durableId="22430F8D"/>
+  <w16cid:commentId w16cid:paraId="52C2E065" w16cid:durableId="224311EB"/>
+  <w16cid:commentId w16cid:paraId="3D5FF352" w16cid:durableId="224312A0"/>
+  <w16cid:commentId w16cid:paraId="1FBAAD8F" w16cid:durableId="224312F0"/>
+  <w16cid:commentId w16cid:paraId="32BF561B" w16cid:durableId="22431435"/>
+</w16cid:commentsIds>
 </file>
 
 <file path=word/endnotes.xml><?xml version="1.0" encoding="utf-8"?>
@@ -5958,6 +5904,14 @@
     <w:abstractNumId w:val="11"/>
   </w:num>
 </w:numbering>
+</file>
+
+<file path=word/people.xml><?xml version="1.0" encoding="utf-8"?>
+<w15:people xmlns:wpc="http://schemas.microsoft.com/office/word/2010/wordprocessingCanvas" xmlns:cx="http://schemas.microsoft.com/office/drawing/2014/chartex" xmlns:cx1="http://schemas.microsoft.com/office/drawing/2015/9/8/chartex" xmlns:cx2="http://schemas.microsoft.com/office/drawing/2015/10/21/chartex" xmlns:cx3="http://schemas.microsoft.com/office/drawing/2016/5/9/chartex" xmlns:cx4="http://schemas.microsoft.com/office/drawing/2016/5/10/chartex" xmlns:cx5="http://schemas.microsoft.com/office/drawing/2016/5/11/chartex" xmlns:cx6="http://schemas.microsoft.com/office/drawing/2016/5/12/chartex" xmlns:cx7="http://schemas.microsoft.com/office/drawing/2016/5/13/chartex" xmlns:cx8="http://schemas.microsoft.com/office/drawing/2016/5/14/chartex" xmlns:mc="http://schemas.openxmlformats.org/markup-compatibility/2006" xmlns:aink="http://schemas.microsoft.com/office/drawing/2016/ink" xmlns:am3d="http://schemas.microsoft.com/office/drawing/2017/model3d" xmlns:o="urn:schemas-microsoft-com:office:office" xmlns:r="http://schemas.openxmlformats.org/officeDocument/2006/relationships" xmlns:m="http://schemas.openxmlformats.org/officeDocument/2006/math" xmlns:v="urn:schemas-microsoft-com:vml" xmlns:wp14="http://schemas.microsoft.com/office/word/2010/wordprocessingDrawing" xmlns:wp="http://schemas.openxmlformats.org/drawingml/2006/wordprocessingDrawing" xmlns:w10="urn:schemas-microsoft-com:office:word" xmlns:w="http://schemas.openxmlformats.org/wordprocessingml/2006/main" xmlns:w14="http://schemas.microsoft.com/office/word/2010/wordml" xmlns:w15="http://schemas.microsoft.com/office/word/2012/wordml" xmlns:w16cid="http://schemas.microsoft.com/office/word/2016/wordml/cid" xmlns:w16se="http://schemas.microsoft.com/office/word/2015/wordml/symex" xmlns:wpg="http://schemas.microsoft.com/office/word/2010/wordprocessingGroup" xmlns:wpi="http://schemas.microsoft.com/office/word/2010/wordprocessingInk" xmlns:wne="http://schemas.microsoft.com/office/word/2006/wordml" xmlns:wps="http://schemas.microsoft.com/office/word/2010/wordprocessingShape" mc:Ignorable="w14 w15 w16se w16cid wp14">
+  <w15:person w15:author="Gaëtan G">
+    <w15:presenceInfo w15:providerId="Windows Live" w15:userId="89acb25b1be3a922"/>
+  </w15:person>
+</w15:people>
 </file>
 
 <file path=word/styles.xml><?xml version="1.0" encoding="utf-8"?>

</xml_diff>